<commit_message>
añadido spring al cas
no todo es color de rosa, los problemas se resolvieron pero al correr no
carga la pagina, en el getStarted estan los links que usamos pero
basicamente el primero explica como añadir spring al proyecto y los
subsiguientes como resolver problemas que tuvimos; estos fueron:
-faltaban las 3 dependencias de spring en el pom
-habia un BeanResolver que faltaba, por esto se caia en tiempo de
ejecucion por lo cual se instalo la ultima version de una dependencia de
runtime, sin embargo esta no contaba con otra clase en cambio que
versiones anteriores si tenian por lo cual se le elimino y se le adjunto
la libreria mas antigua que contenia este BeanResolver
</commit_message>
<xml_diff>
--- a/getStarted.docx
+++ b/getStarted.docx
@@ -2695,7 +2695,6 @@
           <w:lang w:val="en-US"/>
         </w:rPr>
       </w:pPr>
-      <w:bookmarkStart w:id="0" w:name="_GoBack"/>
       <w:r>
         <w:rPr>
           <w:lang w:val="en-US"/>
@@ -2708,9 +2707,17 @@
         <w:rPr>
           <w:lang w:val="en-US"/>
         </w:rPr>
-        <w:t>jsp:include</w:t>
-      </w:r>
-      <w:proofErr w:type="spellEnd"/>
+        <w:t>jsp</w:t>
+      </w:r>
+      <w:proofErr w:type="gramStart"/>
+      <w:r>
+        <w:rPr>
+          <w:lang w:val="en-US"/>
+        </w:rPr>
+        <w:t>:include</w:t>
+      </w:r>
+      <w:proofErr w:type="spellEnd"/>
+      <w:proofErr w:type="gramEnd"/>
       <w:r>
         <w:rPr>
           <w:lang w:val="en-US"/>
@@ -2731,6 +2738,91 @@
         </w:rPr>
         <w:t>"/&gt;</w:t>
       </w:r>
+    </w:p>
+    <w:p>
+      <w:pPr>
+        <w:rPr>
+          <w:lang w:val="en-US"/>
+        </w:rPr>
+      </w:pPr>
+    </w:p>
+    <w:p>
+      <w:pPr>
+        <w:rPr>
+          <w:lang w:val="en-US"/>
+        </w:rPr>
+      </w:pPr>
+    </w:p>
+    <w:p>
+      <w:pPr>
+        <w:rPr>
+          <w:lang w:val="en-US"/>
+        </w:rPr>
+      </w:pPr>
+      <w:hyperlink r:id="rId13" w:history="1">
+        <w:r>
+          <w:rPr>
+            <w:rStyle w:val="Hipervnculo"/>
+            <w:lang w:val="en-US"/>
+          </w:rPr>
+          <w:t>https://wiki.jasig.org/display/CASC/Using+the+CAS+Client+3.1+with+Spring+Security</w:t>
+        </w:r>
+      </w:hyperlink>
+    </w:p>
+    <w:p>
+      <w:pPr>
+        <w:rPr>
+          <w:lang w:val="en-US"/>
+        </w:rPr>
+      </w:pPr>
+      <w:hyperlink r:id="rId14" w:history="1">
+        <w:r>
+          <w:rPr>
+            <w:rStyle w:val="Hipervnculo"/>
+            <w:lang w:val="en-US"/>
+          </w:rPr>
+          <w:t>http://java-assist.blogspot.com/2012/07/javalangnoclassdeffounderror_8541.html</w:t>
+        </w:r>
+      </w:hyperlink>
+    </w:p>
+    <w:p>
+      <w:pPr>
+        <w:rPr>
+          <w:lang w:val="en-US"/>
+        </w:rPr>
+      </w:pPr>
+      <w:hyperlink r:id="rId15" w:history="1">
+        <w:r>
+          <w:rPr>
+            <w:rStyle w:val="Hipervnculo"/>
+            <w:lang w:val="en-US"/>
+          </w:rPr>
+          <w:t>http://cia.sourceforge.net/template-component-service/tattleTaleReport/jar/spring-expression-3.0.3.RELEASE.jar.html</w:t>
+        </w:r>
+      </w:hyperlink>
+    </w:p>
+    <w:p>
+      <w:pPr>
+        <w:rPr>
+          <w:lang w:val="en-US"/>
+        </w:rPr>
+      </w:pPr>
+    </w:p>
+    <w:p>
+      <w:r>
+        <w:t xml:space="preserve">//posiblemente aumentar la </w:t>
+      </w:r>
+      <w:proofErr w:type="spellStart"/>
+      <w:r>
+        <w:t>version</w:t>
+      </w:r>
+      <w:proofErr w:type="spellEnd"/>
+    </w:p>
+    <w:p>
+      <w:r>
+        <w:t>http://stackoverflow.com/questions/13168215/propertytypedescriptor-and-spring-3-1-2</w:t>
+      </w:r>
+      <w:bookmarkStart w:id="0" w:name="_GoBack"/>
       <w:bookmarkEnd w:id="0"/>
     </w:p>
     <w:sectPr>

</xml_diff>

<commit_message>
Añadiendo Spring en Java
buscando alternativas de solucion para el problema, se ha optado por
descartar la idea de que sea la version de java la que cause el
problema, por lo cual se ha añadido algunos programas para modificar los
archivos de certificado e intentar resolver este problema en otra
computadora
</commit_message>
<xml_diff>
--- a/getStarted.docx
+++ b/getStarted.docx
@@ -31,7 +31,13 @@
         <w:t>En mi caso instale el Windows i586, mi pc es de 32 bits.</w:t>
       </w:r>
     </w:p>
-    <w:p/>
+    <w:p>
+      <w:pPr>
+        <w:rPr>
+          <w:lang w:val="en-US"/>
+        </w:rPr>
+      </w:pPr>
+    </w:p>
     <w:p>
       <w:r>
         <w:t xml:space="preserve">Instalando </w:t>
@@ -2819,11 +2825,57 @@
       <w:proofErr w:type="spellEnd"/>
     </w:p>
     <w:p>
-      <w:r>
-        <w:t>http://stackoverflow.com/questions/13168215/propertytypedescriptor-and-spring-3-1-2</w:t>
+      <w:hyperlink r:id="rId16" w:history="1">
+        <w:r>
+          <w:rPr>
+            <w:rStyle w:val="Hipervnculo"/>
+          </w:rPr>
+          <w:t>http://stackoverflow.com/questions/13168215/propertytypedescriptor-and-spring-3-1-2</w:t>
+        </w:r>
+      </w:hyperlink>
+    </w:p>
+    <w:p/>
+    <w:p/>
+    <w:p/>
+    <w:p>
+      <w:pPr>
+        <w:rPr>
+          <w:lang w:val="en-US"/>
+        </w:rPr>
+      </w:pPr>
+      <w:r>
+        <w:rPr>
+          <w:lang w:val="en-US"/>
+        </w:rPr>
+        <w:t>"</w:t>
       </w:r>
       <w:bookmarkStart w:id="0" w:name="_GoBack"/>
+      <w:r>
+        <w:rPr>
+          <w:lang w:val="en-US"/>
+        </w:rPr>
+        <w:t>C:\Users\WINDOWS8\Desktop</w:t>
+      </w:r>
       <w:bookmarkEnd w:id="0"/>
+      <w:r>
+        <w:rPr>
+          <w:lang w:val="en-US"/>
+        </w:rPr>
+        <w:t>\rongocer"</w:t>
+      </w:r>
+    </w:p>
+    <w:p>
+      <w:pPr>
+        <w:rPr>
+          <w:lang w:val="en-US"/>
+        </w:rPr>
+      </w:pPr>
+      <w:r>
+        <w:rPr>
+          <w:lang w:val="en-US"/>
+        </w:rPr>
+        <w:tab/>
+      </w:r>
     </w:p>
     <w:sectPr>
       <w:pgSz w:w="11906" w:h="16838"/>

</xml_diff>